<commit_message>
Journal paper for JPC complete
</commit_message>
<xml_diff>
--- a/Paper/Figures/Benchmarks.docx
+++ b/Paper/Figures/Benchmarks.docx
@@ -5,7 +5,7 @@
     <w:tbl>
       <w:tblPr>
         <w:tblStyle w:val="TableGrid"/>
-        <w:tblW w:w="7902" w:type="dxa"/>
+        <w:tblW w:w="8460" w:type="dxa"/>
         <w:tblInd w:w="108" w:type="dxa"/>
         <w:tblLayout w:type="fixed"/>
         <w:tblLook w:val="04A0" w:firstRow="1" w:lastRow="0" w:firstColumn="1" w:lastColumn="0" w:noHBand="0" w:noVBand="1"/>
@@ -15,7 +15,7 @@
         <w:gridCol w:w="990"/>
         <w:gridCol w:w="1440"/>
         <w:gridCol w:w="3060"/>
-        <w:gridCol w:w="1350"/>
+        <w:gridCol w:w="1908"/>
       </w:tblGrid>
       <w:tr>
         <w:trPr>
@@ -37,8 +37,6 @@
                 <w:szCs w:val="16"/>
               </w:rPr>
             </w:pPr>
-            <w:bookmarkStart w:id="0" w:name="_GoBack"/>
-            <w:bookmarkEnd w:id="0"/>
             <w:r>
               <w:rPr>
                 <w:rFonts w:ascii="Helvetica Neue" w:hAnsi="Helvetica Neue"/>
@@ -135,7 +133,7 @@
         </w:tc>
         <w:tc>
           <w:tcPr>
-            <w:tcW w:w="1350" w:type="dxa"/>
+            <w:tcW w:w="1908" w:type="dxa"/>
           </w:tcPr>
           <w:p>
             <w:pPr>
@@ -156,6 +154,16 @@
                 <w:szCs w:val="16"/>
               </w:rPr>
               <w:t>Elements per follower iterator chunk</w:t>
+            </w:r>
+            <w:r>
+              <w:rPr>
+                <w:rFonts w:ascii="Helvetica Neue" w:hAnsi="Helvetica Neue"/>
+                <w:b/>
+                <w:bCs/>
+                <w:sz w:val="16"/>
+                <w:szCs w:val="16"/>
+              </w:rPr>
+              <w:t xml:space="preserve"> (Cyclic, Block Cyclic)</w:t>
             </w:r>
           </w:p>
         </w:tc>
@@ -260,7 +268,7 @@
         </w:tc>
         <w:tc>
           <w:tcPr>
-            <w:tcW w:w="1350" w:type="dxa"/>
+            <w:tcW w:w="1908" w:type="dxa"/>
           </w:tcPr>
           <w:p>
             <w:pPr>
@@ -299,8 +307,6 @@
                 <w:szCs w:val="16"/>
               </w:rPr>
             </w:pPr>
-            <w:proofErr w:type="spellStart"/>
-            <w:proofErr w:type="gramStart"/>
             <w:r>
               <w:rPr>
                 <w:rFonts w:ascii="Helvetica Neue" w:hAnsi="Helvetica Neue"/>
@@ -309,8 +315,6 @@
               </w:rPr>
               <w:t>fw</w:t>
             </w:r>
-            <w:proofErr w:type="spellEnd"/>
-            <w:proofErr w:type="gramEnd"/>
           </w:p>
         </w:tc>
         <w:tc>
@@ -379,31 +383,13 @@
                 <w:sz w:val="16"/>
                 <w:szCs w:val="16"/>
               </w:rPr>
-              <w:t>Floyd-</w:t>
-            </w:r>
-            <w:proofErr w:type="spellStart"/>
-            <w:r>
-              <w:rPr>
-                <w:rFonts w:ascii="Helvetica Neue" w:hAnsi="Helvetica Neue"/>
-                <w:sz w:val="16"/>
-                <w:szCs w:val="16"/>
-              </w:rPr>
-              <w:t>Warshall</w:t>
-            </w:r>
-            <w:proofErr w:type="spellEnd"/>
-            <w:r>
-              <w:rPr>
-                <w:rFonts w:ascii="Helvetica Neue" w:hAnsi="Helvetica Neue"/>
-                <w:sz w:val="16"/>
-                <w:szCs w:val="16"/>
-              </w:rPr>
-              <w:t xml:space="preserve"> all-pairs shortest path algorithm</w:t>
-            </w:r>
-          </w:p>
-        </w:tc>
-        <w:tc>
-          <w:tcPr>
-            <w:tcW w:w="1350" w:type="dxa"/>
+              <w:t>Floyd-Warshall all-pairs shortest path algorithm</w:t>
+            </w:r>
+          </w:p>
+        </w:tc>
+        <w:tc>
+          <w:tcPr>
+            <w:tcW w:w="1908" w:type="dxa"/>
           </w:tcPr>
           <w:p>
             <w:pPr>
@@ -442,8 +428,6 @@
                 <w:szCs w:val="16"/>
               </w:rPr>
             </w:pPr>
-            <w:proofErr w:type="spellStart"/>
-            <w:proofErr w:type="gramStart"/>
             <w:r>
               <w:rPr>
                 <w:rFonts w:ascii="Helvetica Neue" w:hAnsi="Helvetica Neue"/>
@@ -452,8 +436,6 @@
               </w:rPr>
               <w:t>trmm</w:t>
             </w:r>
-            <w:proofErr w:type="spellEnd"/>
-            <w:proofErr w:type="gramEnd"/>
           </w:p>
         </w:tc>
         <w:tc>
@@ -528,7 +510,7 @@
         </w:tc>
         <w:tc>
           <w:tcPr>
-            <w:tcW w:w="1350" w:type="dxa"/>
+            <w:tcW w:w="1908" w:type="dxa"/>
           </w:tcPr>
           <w:p>
             <w:pPr>
@@ -567,7 +549,6 @@
                 <w:szCs w:val="16"/>
               </w:rPr>
             </w:pPr>
-            <w:proofErr w:type="gramStart"/>
             <w:r>
               <w:rPr>
                 <w:rFonts w:ascii="Helvetica Neue" w:hAnsi="Helvetica Neue"/>
@@ -576,7 +557,6 @@
               </w:rPr>
               <w:t>correlation</w:t>
             </w:r>
-            <w:proofErr w:type="gramEnd"/>
           </w:p>
         </w:tc>
         <w:tc>
@@ -651,7 +631,7 @@
         </w:tc>
         <w:tc>
           <w:tcPr>
-            <w:tcW w:w="1350" w:type="dxa"/>
+            <w:tcW w:w="1908" w:type="dxa"/>
           </w:tcPr>
           <w:p>
             <w:pPr>
@@ -690,7 +670,6 @@
                 <w:szCs w:val="16"/>
               </w:rPr>
             </w:pPr>
-            <w:proofErr w:type="gramStart"/>
             <w:r>
               <w:rPr>
                 <w:rFonts w:ascii="Helvetica Neue" w:hAnsi="Helvetica Neue"/>
@@ -699,7 +678,6 @@
               </w:rPr>
               <w:t>covariance</w:t>
             </w:r>
-            <w:proofErr w:type="gramEnd"/>
           </w:p>
         </w:tc>
         <w:tc>
@@ -774,7 +752,7 @@
         </w:tc>
         <w:tc>
           <w:tcPr>
-            <w:tcW w:w="1350" w:type="dxa"/>
+            <w:tcW w:w="1908" w:type="dxa"/>
           </w:tcPr>
           <w:p>
             <w:pPr>
@@ -813,8 +791,6 @@
                 <w:szCs w:val="16"/>
               </w:rPr>
             </w:pPr>
-            <w:proofErr w:type="spellStart"/>
-            <w:proofErr w:type="gramStart"/>
             <w:r>
               <w:rPr>
                 <w:rFonts w:ascii="Helvetica Neue" w:hAnsi="Helvetica Neue"/>
@@ -823,8 +799,6 @@
               </w:rPr>
               <w:t>cholesky</w:t>
             </w:r>
-            <w:proofErr w:type="spellEnd"/>
-            <w:proofErr w:type="gramEnd"/>
           </w:p>
         </w:tc>
         <w:tc>
@@ -887,29 +861,19 @@
                 <w:szCs w:val="16"/>
               </w:rPr>
             </w:pPr>
-            <w:proofErr w:type="spellStart"/>
-            <w:r>
-              <w:rPr>
-                <w:rFonts w:ascii="Helvetica Neue" w:hAnsi="Helvetica Neue"/>
-                <w:sz w:val="16"/>
-                <w:szCs w:val="16"/>
-              </w:rPr>
-              <w:t>Cholesky</w:t>
-            </w:r>
-            <w:proofErr w:type="spellEnd"/>
-            <w:r>
-              <w:rPr>
-                <w:rFonts w:ascii="Helvetica Neue" w:hAnsi="Helvetica Neue"/>
-                <w:sz w:val="16"/>
-                <w:szCs w:val="16"/>
-              </w:rPr>
-              <w:t xml:space="preserve"> decomposition</w:t>
-            </w:r>
-          </w:p>
-        </w:tc>
-        <w:tc>
-          <w:tcPr>
-            <w:tcW w:w="1350" w:type="dxa"/>
+            <w:r>
+              <w:rPr>
+                <w:rFonts w:ascii="Helvetica Neue" w:hAnsi="Helvetica Neue"/>
+                <w:sz w:val="16"/>
+                <w:szCs w:val="16"/>
+              </w:rPr>
+              <w:t>Cholesky decomposition</w:t>
+            </w:r>
+          </w:p>
+        </w:tc>
+        <w:tc>
+          <w:tcPr>
+            <w:tcW w:w="1908" w:type="dxa"/>
           </w:tcPr>
           <w:p>
             <w:pPr>
@@ -948,8 +912,6 @@
                 <w:szCs w:val="16"/>
               </w:rPr>
             </w:pPr>
-            <w:proofErr w:type="spellStart"/>
-            <w:proofErr w:type="gramStart"/>
             <w:r>
               <w:rPr>
                 <w:rFonts w:ascii="Helvetica Neue" w:hAnsi="Helvetica Neue"/>
@@ -958,8 +920,6 @@
               </w:rPr>
               <w:t>lu</w:t>
             </w:r>
-            <w:proofErr w:type="spellEnd"/>
-            <w:proofErr w:type="gramEnd"/>
           </w:p>
         </w:tc>
         <w:tc>
@@ -1034,7 +994,7 @@
         </w:tc>
         <w:tc>
           <w:tcPr>
-            <w:tcW w:w="1350" w:type="dxa"/>
+            <w:tcW w:w="1908" w:type="dxa"/>
           </w:tcPr>
           <w:p>
             <w:pPr>
@@ -1073,8 +1033,6 @@
                 <w:szCs w:val="16"/>
               </w:rPr>
             </w:pPr>
-            <w:proofErr w:type="spellStart"/>
-            <w:proofErr w:type="gramStart"/>
             <w:r>
               <w:rPr>
                 <w:rFonts w:ascii="Helvetica Neue" w:hAnsi="Helvetica Neue"/>
@@ -1083,8 +1041,6 @@
               </w:rPr>
               <w:t>mvt</w:t>
             </w:r>
-            <w:proofErr w:type="spellEnd"/>
-            <w:proofErr w:type="gramEnd"/>
           </w:p>
         </w:tc>
         <w:tc>
@@ -1159,7 +1115,7 @@
         </w:tc>
         <w:tc>
           <w:tcPr>
-            <w:tcW w:w="1350" w:type="dxa"/>
+            <w:tcW w:w="1908" w:type="dxa"/>
           </w:tcPr>
           <w:p>
             <w:pPr>
@@ -1198,8 +1154,6 @@
                 <w:szCs w:val="16"/>
               </w:rPr>
             </w:pPr>
-            <w:proofErr w:type="spellStart"/>
-            <w:proofErr w:type="gramStart"/>
             <w:r>
               <w:rPr>
                 <w:rFonts w:ascii="Helvetica Neue" w:hAnsi="Helvetica Neue"/>
@@ -1208,8 +1162,6 @@
               </w:rPr>
               <w:t>syrk</w:t>
             </w:r>
-            <w:proofErr w:type="spellEnd"/>
-            <w:proofErr w:type="gramEnd"/>
           </w:p>
         </w:tc>
         <w:tc>
@@ -1284,7 +1236,7 @@
         </w:tc>
         <w:tc>
           <w:tcPr>
-            <w:tcW w:w="1350" w:type="dxa"/>
+            <w:tcW w:w="1908" w:type="dxa"/>
           </w:tcPr>
           <w:p>
             <w:pPr>
@@ -1323,23 +1275,13 @@
                 <w:szCs w:val="16"/>
               </w:rPr>
             </w:pPr>
-            <w:proofErr w:type="gramStart"/>
-            <w:r>
-              <w:rPr>
-                <w:rFonts w:ascii="Helvetica Neue" w:hAnsi="Helvetica Neue"/>
-                <w:sz w:val="16"/>
-                <w:szCs w:val="16"/>
-              </w:rPr>
-              <w:t>fdtd</w:t>
-            </w:r>
-            <w:proofErr w:type="gramEnd"/>
-            <w:r>
-              <w:rPr>
-                <w:rFonts w:ascii="Helvetica Neue" w:hAnsi="Helvetica Neue"/>
-                <w:sz w:val="16"/>
-                <w:szCs w:val="16"/>
-              </w:rPr>
-              <w:t>-2d</w:t>
+            <w:r>
+              <w:rPr>
+                <w:rFonts w:ascii="Helvetica Neue" w:hAnsi="Helvetica Neue"/>
+                <w:sz w:val="16"/>
+                <w:szCs w:val="16"/>
+              </w:rPr>
+              <w:t>fdtd-2d</w:t>
             </w:r>
           </w:p>
         </w:tc>
@@ -1415,7 +1357,7 @@
         </w:tc>
         <w:tc>
           <w:tcPr>
-            <w:tcW w:w="1350" w:type="dxa"/>
+            <w:tcW w:w="1908" w:type="dxa"/>
           </w:tcPr>
           <w:p>
             <w:pPr>
@@ -1454,26 +1396,14 @@
                 <w:szCs w:val="16"/>
               </w:rPr>
             </w:pPr>
-            <w:proofErr w:type="spellStart"/>
-            <w:proofErr w:type="gramStart"/>
-            <w:r>
-              <w:rPr>
-                <w:rFonts w:ascii="Helvetica Neue" w:hAnsi="Helvetica Neue"/>
-                <w:sz w:val="16"/>
-                <w:szCs w:val="16"/>
-              </w:rPr>
-              <w:t>fdtd</w:t>
-            </w:r>
-            <w:proofErr w:type="gramEnd"/>
-            <w:r>
-              <w:rPr>
-                <w:rFonts w:ascii="Helvetica Neue" w:hAnsi="Helvetica Neue"/>
-                <w:sz w:val="16"/>
-                <w:szCs w:val="16"/>
-              </w:rPr>
-              <w:t>-apml</w:t>
-            </w:r>
-            <w:proofErr w:type="spellEnd"/>
+            <w:r>
+              <w:rPr>
+                <w:rFonts w:ascii="Helvetica Neue" w:hAnsi="Helvetica Neue"/>
+                <w:sz w:val="16"/>
+                <w:szCs w:val="16"/>
+              </w:rPr>
+              <w:t>fdtd-apml</w:t>
+            </w:r>
           </w:p>
         </w:tc>
         <w:tc>
@@ -1548,7 +1478,7 @@
         </w:tc>
         <w:tc>
           <w:tcPr>
-            <w:tcW w:w="1350" w:type="dxa"/>
+            <w:tcW w:w="1908" w:type="dxa"/>
           </w:tcPr>
           <w:p>
             <w:pPr>
@@ -1587,7 +1517,6 @@
                 <w:szCs w:val="16"/>
               </w:rPr>
             </w:pPr>
-            <w:proofErr w:type="gramStart"/>
             <w:r>
               <w:rPr>
                 <w:rFonts w:ascii="Helvetica Neue" w:hAnsi="Helvetica Neue"/>
@@ -1596,7 +1525,6 @@
               </w:rPr>
               <w:t>jacobi1D</w:t>
             </w:r>
-            <w:proofErr w:type="gramEnd"/>
           </w:p>
         </w:tc>
         <w:tc>
@@ -1671,23 +1599,41 @@
         </w:tc>
         <w:tc>
           <w:tcPr>
-            <w:tcW w:w="1350" w:type="dxa"/>
-          </w:tcPr>
-          <w:p>
-            <w:pPr>
-              <w:rPr>
-                <w:rFonts w:ascii="Helvetica Neue" w:hAnsi="Helvetica Neue"/>
-                <w:sz w:val="16"/>
-                <w:szCs w:val="16"/>
-              </w:rPr>
-            </w:pPr>
-            <w:r>
-              <w:rPr>
-                <w:rFonts w:ascii="Helvetica Neue" w:hAnsi="Helvetica Neue"/>
-                <w:sz w:val="16"/>
-                <w:szCs w:val="16"/>
-              </w:rPr>
-              <w:t>157</w:t>
+            <w:tcW w:w="1908" w:type="dxa"/>
+          </w:tcPr>
+          <w:p>
+            <w:pPr>
+              <w:rPr>
+                <w:rFonts w:ascii="Helvetica Neue" w:hAnsi="Helvetica Neue"/>
+                <w:sz w:val="16"/>
+                <w:szCs w:val="16"/>
+              </w:rPr>
+            </w:pPr>
+            <w:r>
+              <w:rPr>
+                <w:rFonts w:ascii="Helvetica Neue" w:hAnsi="Helvetica Neue"/>
+                <w:sz w:val="16"/>
+                <w:szCs w:val="16"/>
+              </w:rPr>
+              <w:t>124</w:t>
+            </w:r>
+            <w:bookmarkStart w:id="0" w:name="_GoBack"/>
+            <w:bookmarkEnd w:id="0"/>
+            <w:r>
+              <w:rPr>
+                <w:rFonts w:ascii="Helvetica Neue" w:hAnsi="Helvetica Neue"/>
+                <w:sz w:val="16"/>
+                <w:szCs w:val="16"/>
+              </w:rPr>
+              <w:t xml:space="preserve">, </w:t>
+            </w:r>
+            <w:r>
+              <w:rPr>
+                <w:rFonts w:ascii="Helvetica Neue" w:hAnsi="Helvetica Neue"/>
+                <w:sz w:val="16"/>
+                <w:szCs w:val="16"/>
+              </w:rPr>
+              <w:t>249</w:t>
             </w:r>
           </w:p>
         </w:tc>
@@ -1710,7 +1656,6 @@
                 <w:szCs w:val="16"/>
               </w:rPr>
             </w:pPr>
-            <w:proofErr w:type="gramStart"/>
             <w:r>
               <w:rPr>
                 <w:rFonts w:ascii="Helvetica Neue" w:hAnsi="Helvetica Neue"/>
@@ -1719,7 +1664,6 @@
               </w:rPr>
               <w:t>jacobi2D</w:t>
             </w:r>
-            <w:proofErr w:type="gramEnd"/>
           </w:p>
         </w:tc>
         <w:tc>
@@ -1794,7 +1738,7 @@
         </w:tc>
         <w:tc>
           <w:tcPr>
-            <w:tcW w:w="1350" w:type="dxa"/>
+            <w:tcW w:w="1908" w:type="dxa"/>
           </w:tcPr>
           <w:p>
             <w:pPr>
@@ -1833,23 +1777,13 @@
                 <w:szCs w:val="16"/>
               </w:rPr>
             </w:pPr>
-            <w:proofErr w:type="gramStart"/>
-            <w:r>
-              <w:rPr>
-                <w:rFonts w:ascii="Helvetica Neue" w:hAnsi="Helvetica Neue"/>
-                <w:sz w:val="16"/>
-                <w:szCs w:val="16"/>
-              </w:rPr>
-              <w:t>stencil9</w:t>
-            </w:r>
-            <w:proofErr w:type="gramEnd"/>
-            <w:r>
-              <w:rPr>
-                <w:rFonts w:ascii="Helvetica Neue" w:hAnsi="Helvetica Neue"/>
-                <w:sz w:val="16"/>
-                <w:szCs w:val="16"/>
-              </w:rPr>
-              <w:t xml:space="preserve">† </w:t>
+            <w:r>
+              <w:rPr>
+                <w:rFonts w:ascii="Helvetica Neue" w:hAnsi="Helvetica Neue"/>
+                <w:sz w:val="16"/>
+                <w:szCs w:val="16"/>
+              </w:rPr>
+              <w:t xml:space="preserve">stencil9† </w:t>
             </w:r>
           </w:p>
         </w:tc>
@@ -1925,7 +1859,7 @@
         </w:tc>
         <w:tc>
           <w:tcPr>
-            <w:tcW w:w="1350" w:type="dxa"/>
+            <w:tcW w:w="1908" w:type="dxa"/>
           </w:tcPr>
           <w:p>
             <w:pPr>
@@ -1965,25 +1899,13 @@
                 <w:szCs w:val="16"/>
               </w:rPr>
             </w:pPr>
-            <w:proofErr w:type="spellStart"/>
-            <w:proofErr w:type="gramStart"/>
-            <w:r>
-              <w:rPr>
-                <w:rFonts w:ascii="Helvetica Neue" w:hAnsi="Helvetica Neue"/>
-                <w:sz w:val="16"/>
-                <w:szCs w:val="16"/>
-              </w:rPr>
-              <w:t>pascal</w:t>
-            </w:r>
-            <w:proofErr w:type="spellEnd"/>
-            <w:proofErr w:type="gramEnd"/>
-            <w:r>
-              <w:rPr>
-                <w:rFonts w:ascii="Helvetica Neue" w:hAnsi="Helvetica Neue"/>
-                <w:sz w:val="16"/>
-                <w:szCs w:val="16"/>
-              </w:rPr>
-              <w:t xml:space="preserve">‡ </w:t>
+            <w:r>
+              <w:rPr>
+                <w:rFonts w:ascii="Helvetica Neue" w:hAnsi="Helvetica Neue"/>
+                <w:sz w:val="16"/>
+                <w:szCs w:val="16"/>
+              </w:rPr>
+              <w:t xml:space="preserve">pascal‡ </w:t>
             </w:r>
           </w:p>
         </w:tc>
@@ -2053,31 +1975,13 @@
                 <w:sz w:val="16"/>
                 <w:szCs w:val="16"/>
               </w:rPr>
-              <w:t xml:space="preserve">Computation of </w:t>
-            </w:r>
-            <w:proofErr w:type="spellStart"/>
-            <w:r>
-              <w:rPr>
-                <w:rFonts w:ascii="Helvetica Neue" w:hAnsi="Helvetica Neue"/>
-                <w:sz w:val="16"/>
-                <w:szCs w:val="16"/>
-              </w:rPr>
-              <w:t>pascal</w:t>
-            </w:r>
-            <w:proofErr w:type="spellEnd"/>
-            <w:r>
-              <w:rPr>
-                <w:rFonts w:ascii="Helvetica Neue" w:hAnsi="Helvetica Neue"/>
-                <w:sz w:val="16"/>
-                <w:szCs w:val="16"/>
-              </w:rPr>
-              <w:t xml:space="preserve"> triangle rows</w:t>
-            </w:r>
-          </w:p>
-        </w:tc>
-        <w:tc>
-          <w:tcPr>
-            <w:tcW w:w="1350" w:type="dxa"/>
+              <w:t>Computation of pascal triangle rows</w:t>
+            </w:r>
+          </w:p>
+        </w:tc>
+        <w:tc>
+          <w:tcPr>
+            <w:tcW w:w="1908" w:type="dxa"/>
           </w:tcPr>
           <w:p>
             <w:pPr>
@@ -2094,6 +1998,14 @@
                 <w:szCs w:val="16"/>
               </w:rPr>
               <w:t>1563</w:t>
+            </w:r>
+            <w:r>
+              <w:rPr>
+                <w:rFonts w:ascii="Helvetica Neue" w:hAnsi="Helvetica Neue"/>
+                <w:sz w:val="16"/>
+                <w:szCs w:val="16"/>
+              </w:rPr>
+              <w:t>, 781</w:t>
             </w:r>
           </w:p>
         </w:tc>
@@ -2117,23 +2029,13 @@
                 <w:szCs w:val="16"/>
               </w:rPr>
             </w:pPr>
-            <w:proofErr w:type="gramStart"/>
-            <w:r>
-              <w:rPr>
-                <w:rFonts w:ascii="Helvetica Neue" w:hAnsi="Helvetica Neue"/>
-                <w:sz w:val="16"/>
-                <w:szCs w:val="16"/>
-              </w:rPr>
-              <w:t>folding</w:t>
-            </w:r>
-            <w:proofErr w:type="gramEnd"/>
-            <w:r>
-              <w:rPr>
-                <w:rFonts w:ascii="Helvetica Neue" w:hAnsi="Helvetica Neue"/>
-                <w:sz w:val="16"/>
-                <w:szCs w:val="16"/>
-              </w:rPr>
-              <w:t xml:space="preserve">‡ </w:t>
+            <w:r>
+              <w:rPr>
+                <w:rFonts w:ascii="Helvetica Neue" w:hAnsi="Helvetica Neue"/>
+                <w:sz w:val="16"/>
+                <w:szCs w:val="16"/>
+              </w:rPr>
+              <w:t xml:space="preserve">folding‡ </w:t>
             </w:r>
           </w:p>
         </w:tc>
@@ -2197,29 +2099,19 @@
                 <w:szCs w:val="16"/>
               </w:rPr>
             </w:pPr>
-            <w:proofErr w:type="spellStart"/>
-            <w:r>
-              <w:rPr>
-                <w:rFonts w:ascii="Helvetica Neue" w:hAnsi="Helvetica Neue"/>
-                <w:sz w:val="16"/>
-                <w:szCs w:val="16"/>
-              </w:rPr>
-              <w:t>Strided</w:t>
-            </w:r>
-            <w:proofErr w:type="spellEnd"/>
-            <w:r>
-              <w:rPr>
-                <w:rFonts w:ascii="Helvetica Neue" w:hAnsi="Helvetica Neue"/>
-                <w:sz w:val="16"/>
-                <w:szCs w:val="16"/>
-              </w:rPr>
-              <w:t xml:space="preserve"> sum of consecutive array elements</w:t>
-            </w:r>
-          </w:p>
-        </w:tc>
-        <w:tc>
-          <w:tcPr>
-            <w:tcW w:w="1350" w:type="dxa"/>
+            <w:r>
+              <w:rPr>
+                <w:rFonts w:ascii="Helvetica Neue" w:hAnsi="Helvetica Neue"/>
+                <w:sz w:val="16"/>
+                <w:szCs w:val="16"/>
+              </w:rPr>
+              <w:t>Strided sum of consecutive array elements</w:t>
+            </w:r>
+          </w:p>
+        </w:tc>
+        <w:tc>
+          <w:tcPr>
+            <w:tcW w:w="1908" w:type="dxa"/>
           </w:tcPr>
           <w:p>
             <w:pPr>

</xml_diff>